<commit_message>
major update - 1.1
</commit_message>
<xml_diff>
--- a/vendor/orignal-files/templates/template-1.docx
+++ b/vendor/orignal-files/templates/template-1.docx
@@ -1,6 +1,6 @@
 
 <file path=word/document.xml><?xml version="1.0" encoding="utf-8"?>
-<w:document xmlns:wpc="http://schemas.microsoft.com/office/word/2010/wordprocessingCanvas" xmlns:cx="http://schemas.microsoft.com/office/drawing/2014/chartex" xmlns:cx1="http://schemas.microsoft.com/office/drawing/2015/9/8/chartex" xmlns:cx2="http://schemas.microsoft.com/office/drawing/2015/10/21/chartex" xmlns:cx3="http://schemas.microsoft.com/office/drawing/2016/5/9/chartex" xmlns:cx4="http://schemas.microsoft.com/office/drawing/2016/5/10/chartex" xmlns:cx5="http://schemas.microsoft.com/office/drawing/2016/5/11/chartex" xmlns:cx6="http://schemas.microsoft.com/office/drawing/2016/5/12/chartex" xmlns:cx7="http://schemas.microsoft.com/office/drawing/2016/5/13/chartex" xmlns:cx8="http://schemas.microsoft.com/office/drawing/2016/5/14/chartex" xmlns:mc="http://schemas.openxmlformats.org/markup-compatibility/2006" xmlns:aink="http://schemas.microsoft.com/office/drawing/2016/ink" xmlns:am3d="http://schemas.microsoft.com/office/drawing/2017/model3d" xmlns:o="urn:schemas-microsoft-com:office:office" xmlns:r="http://schemas.openxmlformats.org/officeDocument/2006/relationships" xmlns:m="http://schemas.openxmlformats.org/officeDocument/2006/math" xmlns:v="urn:schemas-microsoft-com:vml" xmlns:wp14="http://schemas.microsoft.com/office/word/2010/wordprocessingDrawing" xmlns:wp="http://schemas.openxmlformats.org/drawingml/2006/wordprocessingDrawing" xmlns:w10="urn:schemas-microsoft-com:office:word" xmlns:w="http://schemas.openxmlformats.org/wordprocessingml/2006/main" xmlns:w14="http://schemas.microsoft.com/office/word/2010/wordml" xmlns:w15="http://schemas.microsoft.com/office/word/2012/wordml" xmlns:w16cid="http://schemas.microsoft.com/office/word/2016/wordml/cid" xmlns:w16se="http://schemas.microsoft.com/office/word/2015/wordml/symex" xmlns:wpg="http://schemas.microsoft.com/office/word/2010/wordprocessingGroup" xmlns:wpi="http://schemas.microsoft.com/office/word/2010/wordprocessingInk" xmlns:wne="http://schemas.microsoft.com/office/word/2006/wordml" xmlns:wps="http://schemas.microsoft.com/office/word/2010/wordprocessingShape" mc:Ignorable="w14 w15 w16se w16cid wp14">
+<w:document xmlns:wpc="http://schemas.microsoft.com/office/word/2010/wordprocessingCanvas" xmlns:cx="http://schemas.microsoft.com/office/drawing/2014/chartex" xmlns:cx1="http://schemas.microsoft.com/office/drawing/2015/9/8/chartex" xmlns:mc="http://schemas.openxmlformats.org/markup-compatibility/2006" xmlns:o="urn:schemas-microsoft-com:office:office" xmlns:r="http://schemas.openxmlformats.org/officeDocument/2006/relationships" xmlns:m="http://schemas.openxmlformats.org/officeDocument/2006/math" xmlns:v="urn:schemas-microsoft-com:vml" xmlns:wp14="http://schemas.microsoft.com/office/word/2010/wordprocessingDrawing" xmlns:wp="http://schemas.openxmlformats.org/drawingml/2006/wordprocessingDrawing" xmlns:w10="urn:schemas-microsoft-com:office:word" xmlns:w="http://schemas.openxmlformats.org/wordprocessingml/2006/main" xmlns:w14="http://schemas.microsoft.com/office/word/2010/wordml" xmlns:w15="http://schemas.microsoft.com/office/word/2012/wordml" xmlns:w16se="http://schemas.microsoft.com/office/word/2015/wordml/symex" xmlns:wpg="http://schemas.microsoft.com/office/word/2010/wordprocessingGroup" xmlns:wpi="http://schemas.microsoft.com/office/word/2010/wordprocessingInk" xmlns:wne="http://schemas.microsoft.com/office/word/2006/wordml" xmlns:wps="http://schemas.microsoft.com/office/word/2010/wordprocessingShape" mc:Ignorable="w14 w15 w16se wp14">
   <w:body>
     <w:tbl>
       <w:tblPr>
@@ -55,6 +55,55 @@
           <w:tcPr>
             <w:tcW w:w="4679" w:type="dxa"/>
           </w:tcPr>
+          <w:tbl>
+            <w:tblPr>
+              <w:tblW w:w="5000" w:type="pct"/>
+              <w:tblLayout w:type="fixed"/>
+              <w:tblCellMar>
+                <w:left w:w="0" w:type="dxa"/>
+                <w:right w:w="0" w:type="dxa"/>
+              </w:tblCellMar>
+              <w:tblLook w:val="04A0" w:firstRow="1" w:lastRow="0" w:firstColumn="1" w:lastColumn="0" w:noHBand="0" w:noVBand="1"/>
+            </w:tblPr>
+            <w:tblGrid>
+              <w:gridCol w:w="4679"/>
+            </w:tblGrid>
+            <w:tr>
+              <w:trPr>
+                <w:trHeight w:val="1151"/>
+              </w:trPr>
+              <w:tc>
+                <w:tcPr>
+                  <w:tcW w:w="4679" w:type="dxa"/>
+                </w:tcPr>
+                <w:p>
+                  <w:pPr>
+                    <w:pStyle w:val="Heading1"/>
+                    <w:rPr>
+                      <w:sz w:val="40"/>
+                      <w:szCs w:val="40"/>
+                    </w:rPr>
+                  </w:pPr>
+                  <w:r>
+                    <w:rPr>
+                      <w:sz w:val="40"/>
+                      <w:szCs w:val="40"/>
+                    </w:rPr>
+                    <w:t>${file_title</w:t>
+                  </w:r>
+                  <w:bookmarkStart w:id="0" w:name="_GoBack"/>
+                  <w:bookmarkEnd w:id="0"/>
+                  <w:r>
+                    <w:rPr>
+                      <w:sz w:val="40"/>
+                      <w:szCs w:val="40"/>
+                    </w:rPr>
+                    <w:t>}</w:t>
+                  </w:r>
+                </w:p>
+              </w:tc>
+            </w:tr>
+          </w:tbl>
           <w:p>
             <w:pPr>
               <w:pStyle w:val="Heading1"/>
@@ -63,15 +112,6 @@
                 <w:szCs w:val="40"/>
               </w:rPr>
             </w:pPr>
-            <w:r>
-              <w:rPr>
-                <w:sz w:val="40"/>
-                <w:szCs w:val="40"/>
-              </w:rPr>
-              <w:t>Template 1</w:t>
-            </w:r>
-            <w:bookmarkStart w:id="0" w:name="_GoBack"/>
-            <w:bookmarkEnd w:id="0"/>
           </w:p>
         </w:tc>
       </w:tr>
@@ -911,6 +951,7 @@
               <w:sdtEndPr>
                 <w:rPr>
                   <w:rStyle w:val="DefaultParagraphFont"/>
+                  <w:b/>
                   <w:iCs w:val="0"/>
                   <w:color w:val="2E74B5" w:themeColor="accent1" w:themeShade="BF"/>
                 </w:rPr>
@@ -1140,27 +1181,71 @@
     </w:p>
     <w:p>
       <w:pPr>
+        <w:pStyle w:val="Heading5"/>
+        <w:cnfStyle w:val="101000000000" w:firstRow="1" w:lastRow="0" w:firstColumn="1" w:lastColumn="0" w:oddVBand="0" w:evenVBand="0" w:oddHBand="0" w:evenHBand="0" w:firstRowFirstColumn="0" w:firstRowLastColumn="0" w:lastRowFirstColumn="0" w:lastRowLastColumn="0"/>
+        <w:rPr>
+          <w:rStyle w:val="Emphasis"/>
+        </w:rPr>
+      </w:pPr>
+      <w:r>
+        <w:rPr>
+          <w:rStyle w:val="Emphasis"/>
+        </w:rPr>
+        <w:t>N</w:t>
+      </w:r>
+      <w:r>
+        <w:rPr>
+          <w:rStyle w:val="Emphasis"/>
+        </w:rPr>
+        <w:t>otes:</w:t>
+      </w:r>
+      <w:r>
+        <w:rPr>
+          <w:rStyle w:val="Emphasis"/>
+        </w:rPr>
+        <w:t xml:space="preserve"> </w:t>
+      </w:r>
+    </w:p>
+    <w:p>
+      <w:pPr>
+        <w:pStyle w:val="Closing"/>
+      </w:pPr>
+    </w:p>
+    <w:p>
+      <w:pPr>
+        <w:pStyle w:val="Closing"/>
+        <w:numPr>
+          <w:ilvl w:val="0"/>
+          <w:numId w:val="11"/>
+        </w:numPr>
+      </w:pPr>
+      <w:r>
+        <w:t>${additional_notes}</w:t>
+      </w:r>
+    </w:p>
+    <w:p>
+      <w:pPr>
+        <w:pStyle w:val="Closing"/>
+      </w:pPr>
+    </w:p>
+    <w:p>
+      <w:pPr>
+        <w:pStyle w:val="Closing"/>
+      </w:pPr>
+    </w:p>
+    <w:p>
+      <w:pPr>
         <w:pStyle w:val="Heading4"/>
       </w:pPr>
-      <w:sdt>
-        <w:sdtPr>
-          <w:alias w:val="Thank your for your business:"/>
-          <w:tag w:val="Thank your for your business:"/>
-          <w:id w:val="1425142957"/>
-          <w:placeholder>
-            <w:docPart w:val="F3D62F785F8D4381B6038968696F6051"/>
-          </w:placeholder>
-          <w:temporary/>
-          <w:showingPlcHdr/>
-          <w15:appearance w15:val="hidden"/>
-        </w:sdtPr>
-        <w:sdtEndPr/>
-        <w:sdtContent>
-          <w:r>
-            <w:t>Thank you for your business!</w:t>
-          </w:r>
-        </w:sdtContent>
-      </w:sdt>
+      <w:r>
+        <w:t>${</w:t>
+      </w:r>
+      <w:r>
+        <w:t>thankyou_message</w:t>
+      </w:r>
+      <w:r>
+        <w:t>}</w:t>
+      </w:r>
     </w:p>
     <w:sectPr>
       <w:headerReference w:type="even" r:id="rId7"/>
@@ -1180,7 +1265,7 @@
 </file>
 
 <file path=word/endnotes.xml><?xml version="1.0" encoding="utf-8"?>
-<w:endnotes xmlns:wpc="http://schemas.microsoft.com/office/word/2010/wordprocessingCanvas" xmlns:cx="http://schemas.microsoft.com/office/drawing/2014/chartex" xmlns:cx1="http://schemas.microsoft.com/office/drawing/2015/9/8/chartex" xmlns:cx2="http://schemas.microsoft.com/office/drawing/2015/10/21/chartex" xmlns:cx3="http://schemas.microsoft.com/office/drawing/2016/5/9/chartex" xmlns:cx4="http://schemas.microsoft.com/office/drawing/2016/5/10/chartex" xmlns:cx5="http://schemas.microsoft.com/office/drawing/2016/5/11/chartex" xmlns:cx6="http://schemas.microsoft.com/office/drawing/2016/5/12/chartex" xmlns:cx7="http://schemas.microsoft.com/office/drawing/2016/5/13/chartex" xmlns:cx8="http://schemas.microsoft.com/office/drawing/2016/5/14/chartex" xmlns:mc="http://schemas.openxmlformats.org/markup-compatibility/2006" xmlns:aink="http://schemas.microsoft.com/office/drawing/2016/ink" xmlns:am3d="http://schemas.microsoft.com/office/drawing/2017/model3d" xmlns:o="urn:schemas-microsoft-com:office:office" xmlns:r="http://schemas.openxmlformats.org/officeDocument/2006/relationships" xmlns:m="http://schemas.openxmlformats.org/officeDocument/2006/math" xmlns:v="urn:schemas-microsoft-com:vml" xmlns:wp14="http://schemas.microsoft.com/office/word/2010/wordprocessingDrawing" xmlns:wp="http://schemas.openxmlformats.org/drawingml/2006/wordprocessingDrawing" xmlns:w10="urn:schemas-microsoft-com:office:word" xmlns:w="http://schemas.openxmlformats.org/wordprocessingml/2006/main" xmlns:w14="http://schemas.microsoft.com/office/word/2010/wordml" xmlns:w15="http://schemas.microsoft.com/office/word/2012/wordml" xmlns:w16cid="http://schemas.microsoft.com/office/word/2016/wordml/cid" xmlns:w16se="http://schemas.microsoft.com/office/word/2015/wordml/symex" xmlns:wpg="http://schemas.microsoft.com/office/word/2010/wordprocessingGroup" xmlns:wpi="http://schemas.microsoft.com/office/word/2010/wordprocessingInk" xmlns:wne="http://schemas.microsoft.com/office/word/2006/wordml" xmlns:wps="http://schemas.microsoft.com/office/word/2010/wordprocessingShape" mc:Ignorable="w14 w15 w16se w16cid wp14">
+<w:endnotes xmlns:wpc="http://schemas.microsoft.com/office/word/2010/wordprocessingCanvas" xmlns:cx="http://schemas.microsoft.com/office/drawing/2014/chartex" xmlns:cx1="http://schemas.microsoft.com/office/drawing/2015/9/8/chartex" xmlns:mc="http://schemas.openxmlformats.org/markup-compatibility/2006" xmlns:o="urn:schemas-microsoft-com:office:office" xmlns:r="http://schemas.openxmlformats.org/officeDocument/2006/relationships" xmlns:m="http://schemas.openxmlformats.org/officeDocument/2006/math" xmlns:v="urn:schemas-microsoft-com:vml" xmlns:wp14="http://schemas.microsoft.com/office/word/2010/wordprocessingDrawing" xmlns:wp="http://schemas.openxmlformats.org/drawingml/2006/wordprocessingDrawing" xmlns:w10="urn:schemas-microsoft-com:office:word" xmlns:w="http://schemas.openxmlformats.org/wordprocessingml/2006/main" xmlns:w14="http://schemas.microsoft.com/office/word/2010/wordml" xmlns:w15="http://schemas.microsoft.com/office/word/2012/wordml" xmlns:w16se="http://schemas.microsoft.com/office/word/2015/wordml/symex" xmlns:wpg="http://schemas.microsoft.com/office/word/2010/wordprocessingGroup" xmlns:wpi="http://schemas.microsoft.com/office/word/2010/wordprocessingInk" xmlns:wne="http://schemas.microsoft.com/office/word/2006/wordml" xmlns:wps="http://schemas.microsoft.com/office/word/2010/wordprocessingShape" mc:Ignorable="w14 w15 w16se wp14">
   <w:endnote w:type="separator" w:id="-1">
     <w:p>
       <w:pPr>
@@ -1205,7 +1290,7 @@
 </file>
 
 <file path=word/footer1.xml><?xml version="1.0" encoding="utf-8"?>
-<w:ftr xmlns:wpc="http://schemas.microsoft.com/office/word/2010/wordprocessingCanvas" xmlns:cx="http://schemas.microsoft.com/office/drawing/2014/chartex" xmlns:cx1="http://schemas.microsoft.com/office/drawing/2015/9/8/chartex" xmlns:cx2="http://schemas.microsoft.com/office/drawing/2015/10/21/chartex" xmlns:cx3="http://schemas.microsoft.com/office/drawing/2016/5/9/chartex" xmlns:cx4="http://schemas.microsoft.com/office/drawing/2016/5/10/chartex" xmlns:cx5="http://schemas.microsoft.com/office/drawing/2016/5/11/chartex" xmlns:cx6="http://schemas.microsoft.com/office/drawing/2016/5/12/chartex" xmlns:cx7="http://schemas.microsoft.com/office/drawing/2016/5/13/chartex" xmlns:cx8="http://schemas.microsoft.com/office/drawing/2016/5/14/chartex" xmlns:mc="http://schemas.openxmlformats.org/markup-compatibility/2006" xmlns:aink="http://schemas.microsoft.com/office/drawing/2016/ink" xmlns:am3d="http://schemas.microsoft.com/office/drawing/2017/model3d" xmlns:o="urn:schemas-microsoft-com:office:office" xmlns:r="http://schemas.openxmlformats.org/officeDocument/2006/relationships" xmlns:m="http://schemas.openxmlformats.org/officeDocument/2006/math" xmlns:v="urn:schemas-microsoft-com:vml" xmlns:wp14="http://schemas.microsoft.com/office/word/2010/wordprocessingDrawing" xmlns:wp="http://schemas.openxmlformats.org/drawingml/2006/wordprocessingDrawing" xmlns:w10="urn:schemas-microsoft-com:office:word" xmlns:w="http://schemas.openxmlformats.org/wordprocessingml/2006/main" xmlns:w14="http://schemas.microsoft.com/office/word/2010/wordml" xmlns:w15="http://schemas.microsoft.com/office/word/2012/wordml" xmlns:w16cid="http://schemas.microsoft.com/office/word/2016/wordml/cid" xmlns:w16se="http://schemas.microsoft.com/office/word/2015/wordml/symex" xmlns:wpg="http://schemas.microsoft.com/office/word/2010/wordprocessingGroup" xmlns:wpi="http://schemas.microsoft.com/office/word/2010/wordprocessingInk" xmlns:wne="http://schemas.microsoft.com/office/word/2006/wordml" xmlns:wps="http://schemas.microsoft.com/office/word/2010/wordprocessingShape" mc:Ignorable="w14 w15 w16se w16cid wp14">
+<w:ftr xmlns:wpc="http://schemas.microsoft.com/office/word/2010/wordprocessingCanvas" xmlns:cx="http://schemas.microsoft.com/office/drawing/2014/chartex" xmlns:cx1="http://schemas.microsoft.com/office/drawing/2015/9/8/chartex" xmlns:mc="http://schemas.openxmlformats.org/markup-compatibility/2006" xmlns:o="urn:schemas-microsoft-com:office:office" xmlns:r="http://schemas.openxmlformats.org/officeDocument/2006/relationships" xmlns:m="http://schemas.openxmlformats.org/officeDocument/2006/math" xmlns:v="urn:schemas-microsoft-com:vml" xmlns:wp14="http://schemas.microsoft.com/office/word/2010/wordprocessingDrawing" xmlns:wp="http://schemas.openxmlformats.org/drawingml/2006/wordprocessingDrawing" xmlns:w10="urn:schemas-microsoft-com:office:word" xmlns:w="http://schemas.openxmlformats.org/wordprocessingml/2006/main" xmlns:w14="http://schemas.microsoft.com/office/word/2010/wordml" xmlns:w15="http://schemas.microsoft.com/office/word/2012/wordml" xmlns:w16se="http://schemas.microsoft.com/office/word/2015/wordml/symex" xmlns:wpg="http://schemas.microsoft.com/office/word/2010/wordprocessingGroup" xmlns:wpi="http://schemas.microsoft.com/office/word/2010/wordprocessingInk" xmlns:wne="http://schemas.microsoft.com/office/word/2006/wordml" xmlns:wps="http://schemas.microsoft.com/office/word/2010/wordprocessingShape" mc:Ignorable="w14 w15 w16se wp14">
   <w:p>
     <w:pPr>
       <w:pStyle w:val="Footer"/>
@@ -1215,7 +1300,7 @@
 </file>
 
 <file path=word/footer2.xml><?xml version="1.0" encoding="utf-8"?>
-<w:ftr xmlns:wpc="http://schemas.microsoft.com/office/word/2010/wordprocessingCanvas" xmlns:cx="http://schemas.microsoft.com/office/drawing/2014/chartex" xmlns:cx1="http://schemas.microsoft.com/office/drawing/2015/9/8/chartex" xmlns:cx2="http://schemas.microsoft.com/office/drawing/2015/10/21/chartex" xmlns:cx3="http://schemas.microsoft.com/office/drawing/2016/5/9/chartex" xmlns:cx4="http://schemas.microsoft.com/office/drawing/2016/5/10/chartex" xmlns:cx5="http://schemas.microsoft.com/office/drawing/2016/5/11/chartex" xmlns:cx6="http://schemas.microsoft.com/office/drawing/2016/5/12/chartex" xmlns:cx7="http://schemas.microsoft.com/office/drawing/2016/5/13/chartex" xmlns:cx8="http://schemas.microsoft.com/office/drawing/2016/5/14/chartex" xmlns:mc="http://schemas.openxmlformats.org/markup-compatibility/2006" xmlns:aink="http://schemas.microsoft.com/office/drawing/2016/ink" xmlns:am3d="http://schemas.microsoft.com/office/drawing/2017/model3d" xmlns:o="urn:schemas-microsoft-com:office:office" xmlns:r="http://schemas.openxmlformats.org/officeDocument/2006/relationships" xmlns:m="http://schemas.openxmlformats.org/officeDocument/2006/math" xmlns:v="urn:schemas-microsoft-com:vml" xmlns:wp14="http://schemas.microsoft.com/office/word/2010/wordprocessingDrawing" xmlns:wp="http://schemas.openxmlformats.org/drawingml/2006/wordprocessingDrawing" xmlns:w10="urn:schemas-microsoft-com:office:word" xmlns:w="http://schemas.openxmlformats.org/wordprocessingml/2006/main" xmlns:w14="http://schemas.microsoft.com/office/word/2010/wordml" xmlns:w15="http://schemas.microsoft.com/office/word/2012/wordml" xmlns:w16cid="http://schemas.microsoft.com/office/word/2016/wordml/cid" xmlns:w16se="http://schemas.microsoft.com/office/word/2015/wordml/symex" xmlns:wpg="http://schemas.microsoft.com/office/word/2010/wordprocessingGroup" xmlns:wpi="http://schemas.microsoft.com/office/word/2010/wordprocessingInk" xmlns:wne="http://schemas.microsoft.com/office/word/2006/wordml" xmlns:wps="http://schemas.microsoft.com/office/word/2010/wordprocessingShape" mc:Ignorable="w14 w15 w16se w16cid wp14">
+<w:ftr xmlns:wpc="http://schemas.microsoft.com/office/word/2010/wordprocessingCanvas" xmlns:cx="http://schemas.microsoft.com/office/drawing/2014/chartex" xmlns:cx1="http://schemas.microsoft.com/office/drawing/2015/9/8/chartex" xmlns:mc="http://schemas.openxmlformats.org/markup-compatibility/2006" xmlns:o="urn:schemas-microsoft-com:office:office" xmlns:r="http://schemas.openxmlformats.org/officeDocument/2006/relationships" xmlns:m="http://schemas.openxmlformats.org/officeDocument/2006/math" xmlns:v="urn:schemas-microsoft-com:vml" xmlns:wp14="http://schemas.microsoft.com/office/word/2010/wordprocessingDrawing" xmlns:wp="http://schemas.openxmlformats.org/drawingml/2006/wordprocessingDrawing" xmlns:w10="urn:schemas-microsoft-com:office:word" xmlns:w="http://schemas.openxmlformats.org/wordprocessingml/2006/main" xmlns:w14="http://schemas.microsoft.com/office/word/2010/wordml" xmlns:w15="http://schemas.microsoft.com/office/word/2012/wordml" xmlns:w16se="http://schemas.microsoft.com/office/word/2015/wordml/symex" xmlns:wpg="http://schemas.microsoft.com/office/word/2010/wordprocessingGroup" xmlns:wpi="http://schemas.microsoft.com/office/word/2010/wordprocessingInk" xmlns:wne="http://schemas.microsoft.com/office/word/2006/wordml" xmlns:wps="http://schemas.microsoft.com/office/word/2010/wordprocessingShape" mc:Ignorable="w14 w15 w16se wp14">
   <w:sdt>
     <w:sdtPr>
       <w:alias w:val="Page number(Bottom of the page):"/>
@@ -1318,7 +1403,7 @@
 </file>
 
 <file path=word/footer3.xml><?xml version="1.0" encoding="utf-8"?>
-<w:ftr xmlns:wpc="http://schemas.microsoft.com/office/word/2010/wordprocessingCanvas" xmlns:cx="http://schemas.microsoft.com/office/drawing/2014/chartex" xmlns:cx1="http://schemas.microsoft.com/office/drawing/2015/9/8/chartex" xmlns:cx2="http://schemas.microsoft.com/office/drawing/2015/10/21/chartex" xmlns:cx3="http://schemas.microsoft.com/office/drawing/2016/5/9/chartex" xmlns:cx4="http://schemas.microsoft.com/office/drawing/2016/5/10/chartex" xmlns:cx5="http://schemas.microsoft.com/office/drawing/2016/5/11/chartex" xmlns:cx6="http://schemas.microsoft.com/office/drawing/2016/5/12/chartex" xmlns:cx7="http://schemas.microsoft.com/office/drawing/2016/5/13/chartex" xmlns:cx8="http://schemas.microsoft.com/office/drawing/2016/5/14/chartex" xmlns:mc="http://schemas.openxmlformats.org/markup-compatibility/2006" xmlns:aink="http://schemas.microsoft.com/office/drawing/2016/ink" xmlns:am3d="http://schemas.microsoft.com/office/drawing/2017/model3d" xmlns:o="urn:schemas-microsoft-com:office:office" xmlns:r="http://schemas.openxmlformats.org/officeDocument/2006/relationships" xmlns:m="http://schemas.openxmlformats.org/officeDocument/2006/math" xmlns:v="urn:schemas-microsoft-com:vml" xmlns:wp14="http://schemas.microsoft.com/office/word/2010/wordprocessingDrawing" xmlns:wp="http://schemas.openxmlformats.org/drawingml/2006/wordprocessingDrawing" xmlns:w10="urn:schemas-microsoft-com:office:word" xmlns:w="http://schemas.openxmlformats.org/wordprocessingml/2006/main" xmlns:w14="http://schemas.microsoft.com/office/word/2010/wordml" xmlns:w15="http://schemas.microsoft.com/office/word/2012/wordml" xmlns:w16cid="http://schemas.microsoft.com/office/word/2016/wordml/cid" xmlns:w16se="http://schemas.microsoft.com/office/word/2015/wordml/symex" xmlns:wpg="http://schemas.microsoft.com/office/word/2010/wordprocessingGroup" xmlns:wpi="http://schemas.microsoft.com/office/word/2010/wordprocessingInk" xmlns:wne="http://schemas.microsoft.com/office/word/2006/wordml" xmlns:wps="http://schemas.microsoft.com/office/word/2010/wordprocessingShape" mc:Ignorable="w14 w15 w16se w16cid wp14">
+<w:ftr xmlns:wpc="http://schemas.microsoft.com/office/word/2010/wordprocessingCanvas" xmlns:cx="http://schemas.microsoft.com/office/drawing/2014/chartex" xmlns:cx1="http://schemas.microsoft.com/office/drawing/2015/9/8/chartex" xmlns:mc="http://schemas.openxmlformats.org/markup-compatibility/2006" xmlns:o="urn:schemas-microsoft-com:office:office" xmlns:r="http://schemas.openxmlformats.org/officeDocument/2006/relationships" xmlns:m="http://schemas.openxmlformats.org/officeDocument/2006/math" xmlns:v="urn:schemas-microsoft-com:vml" xmlns:wp14="http://schemas.microsoft.com/office/word/2010/wordprocessingDrawing" xmlns:wp="http://schemas.openxmlformats.org/drawingml/2006/wordprocessingDrawing" xmlns:w10="urn:schemas-microsoft-com:office:word" xmlns:w="http://schemas.openxmlformats.org/wordprocessingml/2006/main" xmlns:w14="http://schemas.microsoft.com/office/word/2010/wordml" xmlns:w15="http://schemas.microsoft.com/office/word/2012/wordml" xmlns:w16se="http://schemas.microsoft.com/office/word/2015/wordml/symex" xmlns:wpg="http://schemas.microsoft.com/office/word/2010/wordprocessingGroup" xmlns:wpi="http://schemas.microsoft.com/office/word/2010/wordprocessingInk" xmlns:wne="http://schemas.microsoft.com/office/word/2006/wordml" xmlns:wps="http://schemas.microsoft.com/office/word/2010/wordprocessingShape" mc:Ignorable="w14 w15 w16se wp14">
   <w:p>
     <w:pPr>
       <w:pStyle w:val="Footer"/>
@@ -1328,7 +1413,7 @@
 </file>
 
 <file path=word/footnotes.xml><?xml version="1.0" encoding="utf-8"?>
-<w:footnotes xmlns:wpc="http://schemas.microsoft.com/office/word/2010/wordprocessingCanvas" xmlns:cx="http://schemas.microsoft.com/office/drawing/2014/chartex" xmlns:cx1="http://schemas.microsoft.com/office/drawing/2015/9/8/chartex" xmlns:cx2="http://schemas.microsoft.com/office/drawing/2015/10/21/chartex" xmlns:cx3="http://schemas.microsoft.com/office/drawing/2016/5/9/chartex" xmlns:cx4="http://schemas.microsoft.com/office/drawing/2016/5/10/chartex" xmlns:cx5="http://schemas.microsoft.com/office/drawing/2016/5/11/chartex" xmlns:cx6="http://schemas.microsoft.com/office/drawing/2016/5/12/chartex" xmlns:cx7="http://schemas.microsoft.com/office/drawing/2016/5/13/chartex" xmlns:cx8="http://schemas.microsoft.com/office/drawing/2016/5/14/chartex" xmlns:mc="http://schemas.openxmlformats.org/markup-compatibility/2006" xmlns:aink="http://schemas.microsoft.com/office/drawing/2016/ink" xmlns:am3d="http://schemas.microsoft.com/office/drawing/2017/model3d" xmlns:o="urn:schemas-microsoft-com:office:office" xmlns:r="http://schemas.openxmlformats.org/officeDocument/2006/relationships" xmlns:m="http://schemas.openxmlformats.org/officeDocument/2006/math" xmlns:v="urn:schemas-microsoft-com:vml" xmlns:wp14="http://schemas.microsoft.com/office/word/2010/wordprocessingDrawing" xmlns:wp="http://schemas.openxmlformats.org/drawingml/2006/wordprocessingDrawing" xmlns:w10="urn:schemas-microsoft-com:office:word" xmlns:w="http://schemas.openxmlformats.org/wordprocessingml/2006/main" xmlns:w14="http://schemas.microsoft.com/office/word/2010/wordml" xmlns:w15="http://schemas.microsoft.com/office/word/2012/wordml" xmlns:w16cid="http://schemas.microsoft.com/office/word/2016/wordml/cid" xmlns:w16se="http://schemas.microsoft.com/office/word/2015/wordml/symex" xmlns:wpg="http://schemas.microsoft.com/office/word/2010/wordprocessingGroup" xmlns:wpi="http://schemas.microsoft.com/office/word/2010/wordprocessingInk" xmlns:wne="http://schemas.microsoft.com/office/word/2006/wordml" xmlns:wps="http://schemas.microsoft.com/office/word/2010/wordprocessingShape" mc:Ignorable="w14 w15 w16se w16cid wp14">
+<w:footnotes xmlns:wpc="http://schemas.microsoft.com/office/word/2010/wordprocessingCanvas" xmlns:cx="http://schemas.microsoft.com/office/drawing/2014/chartex" xmlns:cx1="http://schemas.microsoft.com/office/drawing/2015/9/8/chartex" xmlns:mc="http://schemas.openxmlformats.org/markup-compatibility/2006" xmlns:o="urn:schemas-microsoft-com:office:office" xmlns:r="http://schemas.openxmlformats.org/officeDocument/2006/relationships" xmlns:m="http://schemas.openxmlformats.org/officeDocument/2006/math" xmlns:v="urn:schemas-microsoft-com:vml" xmlns:wp14="http://schemas.microsoft.com/office/word/2010/wordprocessingDrawing" xmlns:wp="http://schemas.openxmlformats.org/drawingml/2006/wordprocessingDrawing" xmlns:w10="urn:schemas-microsoft-com:office:word" xmlns:w="http://schemas.openxmlformats.org/wordprocessingml/2006/main" xmlns:w14="http://schemas.microsoft.com/office/word/2010/wordml" xmlns:w15="http://schemas.microsoft.com/office/word/2012/wordml" xmlns:w16se="http://schemas.microsoft.com/office/word/2015/wordml/symex" xmlns:wpg="http://schemas.microsoft.com/office/word/2010/wordprocessingGroup" xmlns:wpi="http://schemas.microsoft.com/office/word/2010/wordprocessingInk" xmlns:wne="http://schemas.microsoft.com/office/word/2006/wordml" xmlns:wps="http://schemas.microsoft.com/office/word/2010/wordprocessingShape" mc:Ignorable="w14 w15 w16se wp14">
   <w:footnote w:type="separator" w:id="-1">
     <w:p>
       <w:pPr>
@@ -1353,7 +1438,7 @@
 </file>
 
 <file path=word/header1.xml><?xml version="1.0" encoding="utf-8"?>
-<w:hdr xmlns:wpc="http://schemas.microsoft.com/office/word/2010/wordprocessingCanvas" xmlns:cx="http://schemas.microsoft.com/office/drawing/2014/chartex" xmlns:cx1="http://schemas.microsoft.com/office/drawing/2015/9/8/chartex" xmlns:cx2="http://schemas.microsoft.com/office/drawing/2015/10/21/chartex" xmlns:cx3="http://schemas.microsoft.com/office/drawing/2016/5/9/chartex" xmlns:cx4="http://schemas.microsoft.com/office/drawing/2016/5/10/chartex" xmlns:cx5="http://schemas.microsoft.com/office/drawing/2016/5/11/chartex" xmlns:cx6="http://schemas.microsoft.com/office/drawing/2016/5/12/chartex" xmlns:cx7="http://schemas.microsoft.com/office/drawing/2016/5/13/chartex" xmlns:cx8="http://schemas.microsoft.com/office/drawing/2016/5/14/chartex" xmlns:mc="http://schemas.openxmlformats.org/markup-compatibility/2006" xmlns:aink="http://schemas.microsoft.com/office/drawing/2016/ink" xmlns:am3d="http://schemas.microsoft.com/office/drawing/2017/model3d" xmlns:o="urn:schemas-microsoft-com:office:office" xmlns:r="http://schemas.openxmlformats.org/officeDocument/2006/relationships" xmlns:m="http://schemas.openxmlformats.org/officeDocument/2006/math" xmlns:v="urn:schemas-microsoft-com:vml" xmlns:wp14="http://schemas.microsoft.com/office/word/2010/wordprocessingDrawing" xmlns:wp="http://schemas.openxmlformats.org/drawingml/2006/wordprocessingDrawing" xmlns:w10="urn:schemas-microsoft-com:office:word" xmlns:w="http://schemas.openxmlformats.org/wordprocessingml/2006/main" xmlns:w14="http://schemas.microsoft.com/office/word/2010/wordml" xmlns:w15="http://schemas.microsoft.com/office/word/2012/wordml" xmlns:w16cid="http://schemas.microsoft.com/office/word/2016/wordml/cid" xmlns:w16se="http://schemas.microsoft.com/office/word/2015/wordml/symex" xmlns:wpg="http://schemas.microsoft.com/office/word/2010/wordprocessingGroup" xmlns:wpi="http://schemas.microsoft.com/office/word/2010/wordprocessingInk" xmlns:wne="http://schemas.microsoft.com/office/word/2006/wordml" xmlns:wps="http://schemas.microsoft.com/office/word/2010/wordprocessingShape" mc:Ignorable="w14 w15 w16se w16cid wp14">
+<w:hdr xmlns:wpc="http://schemas.microsoft.com/office/word/2010/wordprocessingCanvas" xmlns:cx="http://schemas.microsoft.com/office/drawing/2014/chartex" xmlns:cx1="http://schemas.microsoft.com/office/drawing/2015/9/8/chartex" xmlns:mc="http://schemas.openxmlformats.org/markup-compatibility/2006" xmlns:o="urn:schemas-microsoft-com:office:office" xmlns:r="http://schemas.openxmlformats.org/officeDocument/2006/relationships" xmlns:m="http://schemas.openxmlformats.org/officeDocument/2006/math" xmlns:v="urn:schemas-microsoft-com:vml" xmlns:wp14="http://schemas.microsoft.com/office/word/2010/wordprocessingDrawing" xmlns:wp="http://schemas.openxmlformats.org/drawingml/2006/wordprocessingDrawing" xmlns:w10="urn:schemas-microsoft-com:office:word" xmlns:w="http://schemas.openxmlformats.org/wordprocessingml/2006/main" xmlns:w14="http://schemas.microsoft.com/office/word/2010/wordml" xmlns:w15="http://schemas.microsoft.com/office/word/2012/wordml" xmlns:w16se="http://schemas.microsoft.com/office/word/2015/wordml/symex" xmlns:wpg="http://schemas.microsoft.com/office/word/2010/wordprocessingGroup" xmlns:wpi="http://schemas.microsoft.com/office/word/2010/wordprocessingInk" xmlns:wne="http://schemas.microsoft.com/office/word/2006/wordml" xmlns:wps="http://schemas.microsoft.com/office/word/2010/wordprocessingShape" mc:Ignorable="w14 w15 w16se wp14">
   <w:p>
     <w:pPr>
       <w:pStyle w:val="Header"/>
@@ -1363,7 +1448,7 @@
 </file>
 
 <file path=word/header2.xml><?xml version="1.0" encoding="utf-8"?>
-<w:hdr xmlns:wpc="http://schemas.microsoft.com/office/word/2010/wordprocessingCanvas" xmlns:cx="http://schemas.microsoft.com/office/drawing/2014/chartex" xmlns:cx1="http://schemas.microsoft.com/office/drawing/2015/9/8/chartex" xmlns:cx2="http://schemas.microsoft.com/office/drawing/2015/10/21/chartex" xmlns:cx3="http://schemas.microsoft.com/office/drawing/2016/5/9/chartex" xmlns:cx4="http://schemas.microsoft.com/office/drawing/2016/5/10/chartex" xmlns:cx5="http://schemas.microsoft.com/office/drawing/2016/5/11/chartex" xmlns:cx6="http://schemas.microsoft.com/office/drawing/2016/5/12/chartex" xmlns:cx7="http://schemas.microsoft.com/office/drawing/2016/5/13/chartex" xmlns:cx8="http://schemas.microsoft.com/office/drawing/2016/5/14/chartex" xmlns:mc="http://schemas.openxmlformats.org/markup-compatibility/2006" xmlns:aink="http://schemas.microsoft.com/office/drawing/2016/ink" xmlns:am3d="http://schemas.microsoft.com/office/drawing/2017/model3d" xmlns:o="urn:schemas-microsoft-com:office:office" xmlns:r="http://schemas.openxmlformats.org/officeDocument/2006/relationships" xmlns:m="http://schemas.openxmlformats.org/officeDocument/2006/math" xmlns:v="urn:schemas-microsoft-com:vml" xmlns:wp14="http://schemas.microsoft.com/office/word/2010/wordprocessingDrawing" xmlns:wp="http://schemas.openxmlformats.org/drawingml/2006/wordprocessingDrawing" xmlns:w10="urn:schemas-microsoft-com:office:word" xmlns:w="http://schemas.openxmlformats.org/wordprocessingml/2006/main" xmlns:w14="http://schemas.microsoft.com/office/word/2010/wordml" xmlns:w15="http://schemas.microsoft.com/office/word/2012/wordml" xmlns:w16cid="http://schemas.microsoft.com/office/word/2016/wordml/cid" xmlns:w16se="http://schemas.microsoft.com/office/word/2015/wordml/symex" xmlns:wpg="http://schemas.microsoft.com/office/word/2010/wordprocessingGroup" xmlns:wpi="http://schemas.microsoft.com/office/word/2010/wordprocessingInk" xmlns:wne="http://schemas.microsoft.com/office/word/2006/wordml" xmlns:wps="http://schemas.microsoft.com/office/word/2010/wordprocessingShape" mc:Ignorable="w14 w15 w16se w16cid wp14">
+<w:hdr xmlns:wpc="http://schemas.microsoft.com/office/word/2010/wordprocessingCanvas" xmlns:cx="http://schemas.microsoft.com/office/drawing/2014/chartex" xmlns:cx1="http://schemas.microsoft.com/office/drawing/2015/9/8/chartex" xmlns:mc="http://schemas.openxmlformats.org/markup-compatibility/2006" xmlns:o="urn:schemas-microsoft-com:office:office" xmlns:r="http://schemas.openxmlformats.org/officeDocument/2006/relationships" xmlns:m="http://schemas.openxmlformats.org/officeDocument/2006/math" xmlns:v="urn:schemas-microsoft-com:vml" xmlns:wp14="http://schemas.microsoft.com/office/word/2010/wordprocessingDrawing" xmlns:wp="http://schemas.openxmlformats.org/drawingml/2006/wordprocessingDrawing" xmlns:w10="urn:schemas-microsoft-com:office:word" xmlns:w="http://schemas.openxmlformats.org/wordprocessingml/2006/main" xmlns:w14="http://schemas.microsoft.com/office/word/2010/wordml" xmlns:w15="http://schemas.microsoft.com/office/word/2012/wordml" xmlns:w16se="http://schemas.microsoft.com/office/word/2015/wordml/symex" xmlns:wpg="http://schemas.microsoft.com/office/word/2010/wordprocessingGroup" xmlns:wpi="http://schemas.microsoft.com/office/word/2010/wordprocessingInk" xmlns:wne="http://schemas.microsoft.com/office/word/2006/wordml" xmlns:wps="http://schemas.microsoft.com/office/word/2010/wordprocessingShape" mc:Ignorable="w14 w15 w16se wp14">
   <w:p>
     <w:pPr>
       <w:pStyle w:val="Header"/>
@@ -1373,7 +1458,7 @@
 </file>
 
 <file path=word/header3.xml><?xml version="1.0" encoding="utf-8"?>
-<w:hdr xmlns:wpc="http://schemas.microsoft.com/office/word/2010/wordprocessingCanvas" xmlns:cx="http://schemas.microsoft.com/office/drawing/2014/chartex" xmlns:cx1="http://schemas.microsoft.com/office/drawing/2015/9/8/chartex" xmlns:cx2="http://schemas.microsoft.com/office/drawing/2015/10/21/chartex" xmlns:cx3="http://schemas.microsoft.com/office/drawing/2016/5/9/chartex" xmlns:cx4="http://schemas.microsoft.com/office/drawing/2016/5/10/chartex" xmlns:cx5="http://schemas.microsoft.com/office/drawing/2016/5/11/chartex" xmlns:cx6="http://schemas.microsoft.com/office/drawing/2016/5/12/chartex" xmlns:cx7="http://schemas.microsoft.com/office/drawing/2016/5/13/chartex" xmlns:cx8="http://schemas.microsoft.com/office/drawing/2016/5/14/chartex" xmlns:mc="http://schemas.openxmlformats.org/markup-compatibility/2006" xmlns:aink="http://schemas.microsoft.com/office/drawing/2016/ink" xmlns:am3d="http://schemas.microsoft.com/office/drawing/2017/model3d" xmlns:o="urn:schemas-microsoft-com:office:office" xmlns:r="http://schemas.openxmlformats.org/officeDocument/2006/relationships" xmlns:m="http://schemas.openxmlformats.org/officeDocument/2006/math" xmlns:v="urn:schemas-microsoft-com:vml" xmlns:wp14="http://schemas.microsoft.com/office/word/2010/wordprocessingDrawing" xmlns:wp="http://schemas.openxmlformats.org/drawingml/2006/wordprocessingDrawing" xmlns:w10="urn:schemas-microsoft-com:office:word" xmlns:w="http://schemas.openxmlformats.org/wordprocessingml/2006/main" xmlns:w14="http://schemas.microsoft.com/office/word/2010/wordml" xmlns:w15="http://schemas.microsoft.com/office/word/2012/wordml" xmlns:w16cid="http://schemas.microsoft.com/office/word/2016/wordml/cid" xmlns:w16se="http://schemas.microsoft.com/office/word/2015/wordml/symex" xmlns:wpg="http://schemas.microsoft.com/office/word/2010/wordprocessingGroup" xmlns:wpi="http://schemas.microsoft.com/office/word/2010/wordprocessingInk" xmlns:wne="http://schemas.microsoft.com/office/word/2006/wordml" xmlns:wps="http://schemas.microsoft.com/office/word/2010/wordprocessingShape" mc:Ignorable="w14 w15 w16se w16cid wp14">
+<w:hdr xmlns:wpc="http://schemas.microsoft.com/office/word/2010/wordprocessingCanvas" xmlns:cx="http://schemas.microsoft.com/office/drawing/2014/chartex" xmlns:cx1="http://schemas.microsoft.com/office/drawing/2015/9/8/chartex" xmlns:mc="http://schemas.openxmlformats.org/markup-compatibility/2006" xmlns:o="urn:schemas-microsoft-com:office:office" xmlns:r="http://schemas.openxmlformats.org/officeDocument/2006/relationships" xmlns:m="http://schemas.openxmlformats.org/officeDocument/2006/math" xmlns:v="urn:schemas-microsoft-com:vml" xmlns:wp14="http://schemas.microsoft.com/office/word/2010/wordprocessingDrawing" xmlns:wp="http://schemas.openxmlformats.org/drawingml/2006/wordprocessingDrawing" xmlns:w10="urn:schemas-microsoft-com:office:word" xmlns:w="http://schemas.openxmlformats.org/wordprocessingml/2006/main" xmlns:w14="http://schemas.microsoft.com/office/word/2010/wordml" xmlns:w15="http://schemas.microsoft.com/office/word/2012/wordml" xmlns:w16se="http://schemas.microsoft.com/office/word/2015/wordml/symex" xmlns:wpg="http://schemas.microsoft.com/office/word/2010/wordprocessingGroup" xmlns:wpi="http://schemas.microsoft.com/office/word/2010/wordprocessingInk" xmlns:wne="http://schemas.microsoft.com/office/word/2006/wordml" xmlns:wps="http://schemas.microsoft.com/office/word/2010/wordprocessingShape" mc:Ignorable="w14 w15 w16se wp14">
   <w:p>
     <w:pPr>
       <w:pStyle w:val="Header"/>
@@ -1383,7 +1468,7 @@
 </file>
 
 <file path=word/numbering.xml><?xml version="1.0" encoding="utf-8"?>
-<w:numbering xmlns:wpc="http://schemas.microsoft.com/office/word/2010/wordprocessingCanvas" xmlns:cx="http://schemas.microsoft.com/office/drawing/2014/chartex" xmlns:cx1="http://schemas.microsoft.com/office/drawing/2015/9/8/chartex" xmlns:cx2="http://schemas.microsoft.com/office/drawing/2015/10/21/chartex" xmlns:cx3="http://schemas.microsoft.com/office/drawing/2016/5/9/chartex" xmlns:cx4="http://schemas.microsoft.com/office/drawing/2016/5/10/chartex" xmlns:cx5="http://schemas.microsoft.com/office/drawing/2016/5/11/chartex" xmlns:cx6="http://schemas.microsoft.com/office/drawing/2016/5/12/chartex" xmlns:cx7="http://schemas.microsoft.com/office/drawing/2016/5/13/chartex" xmlns:cx8="http://schemas.microsoft.com/office/drawing/2016/5/14/chartex" xmlns:mc="http://schemas.openxmlformats.org/markup-compatibility/2006" xmlns:aink="http://schemas.microsoft.com/office/drawing/2016/ink" xmlns:am3d="http://schemas.microsoft.com/office/drawing/2017/model3d" xmlns:o="urn:schemas-microsoft-com:office:office" xmlns:r="http://schemas.openxmlformats.org/officeDocument/2006/relationships" xmlns:m="http://schemas.openxmlformats.org/officeDocument/2006/math" xmlns:v="urn:schemas-microsoft-com:vml" xmlns:wp14="http://schemas.microsoft.com/office/word/2010/wordprocessingDrawing" xmlns:wp="http://schemas.openxmlformats.org/drawingml/2006/wordprocessingDrawing" xmlns:w10="urn:schemas-microsoft-com:office:word" xmlns:w="http://schemas.openxmlformats.org/wordprocessingml/2006/main" xmlns:w14="http://schemas.microsoft.com/office/word/2010/wordml" xmlns:w15="http://schemas.microsoft.com/office/word/2012/wordml" xmlns:w16cid="http://schemas.microsoft.com/office/word/2016/wordml/cid" xmlns:w16se="http://schemas.microsoft.com/office/word/2015/wordml/symex" xmlns:wpg="http://schemas.microsoft.com/office/word/2010/wordprocessingGroup" xmlns:wpi="http://schemas.microsoft.com/office/word/2010/wordprocessingInk" xmlns:wne="http://schemas.microsoft.com/office/word/2006/wordml" xmlns:wps="http://schemas.microsoft.com/office/word/2010/wordprocessingShape" mc:Ignorable="w14 w15 w16se w16cid wp14">
+<w:numbering xmlns:wpc="http://schemas.microsoft.com/office/word/2010/wordprocessingCanvas" xmlns:cx="http://schemas.microsoft.com/office/drawing/2014/chartex" xmlns:cx1="http://schemas.microsoft.com/office/drawing/2015/9/8/chartex" xmlns:mc="http://schemas.openxmlformats.org/markup-compatibility/2006" xmlns:o="urn:schemas-microsoft-com:office:office" xmlns:r="http://schemas.openxmlformats.org/officeDocument/2006/relationships" xmlns:m="http://schemas.openxmlformats.org/officeDocument/2006/math" xmlns:v="urn:schemas-microsoft-com:vml" xmlns:wp14="http://schemas.microsoft.com/office/word/2010/wordprocessingDrawing" xmlns:wp="http://schemas.openxmlformats.org/drawingml/2006/wordprocessingDrawing" xmlns:w10="urn:schemas-microsoft-com:office:word" xmlns:w="http://schemas.openxmlformats.org/wordprocessingml/2006/main" xmlns:w14="http://schemas.microsoft.com/office/word/2010/wordml" xmlns:w15="http://schemas.microsoft.com/office/word/2012/wordml" xmlns:w16se="http://schemas.microsoft.com/office/word/2015/wordml/symex" xmlns:wpg="http://schemas.microsoft.com/office/word/2010/wordprocessingGroup" xmlns:wpi="http://schemas.microsoft.com/office/word/2010/wordprocessingInk" xmlns:wne="http://schemas.microsoft.com/office/word/2006/wordml" xmlns:wps="http://schemas.microsoft.com/office/word/2010/wordprocessingShape" mc:Ignorable="w14 w15 w16se wp14">
   <w:abstractNum w:abstractNumId="0" w15:restartNumberingAfterBreak="0">
     <w:nsid w:val="FFFFFF7C"/>
     <w:multiLevelType w:val="singleLevel"/>
@@ -1579,6 +1664,119 @@
       </w:rPr>
     </w:lvl>
   </w:abstractNum>
+  <w:abstractNum w:abstractNumId="10" w15:restartNumberingAfterBreak="0">
+    <w:nsid w:val="174A3837"/>
+    <w:multiLevelType w:val="hybridMultilevel"/>
+    <w:tmpl w:val="ADCCF7F8"/>
+    <w:lvl w:ilvl="0" w:tplc="04090001">
+      <w:start w:val="1"/>
+      <w:numFmt w:val="bullet"/>
+      <w:lvlText w:val=""/>
+      <w:lvlJc w:val="left"/>
+      <w:pPr>
+        <w:ind w:left="720" w:hanging="360"/>
+      </w:pPr>
+      <w:rPr>
+        <w:rFonts w:ascii="Symbol" w:hAnsi="Symbol" w:hint="default"/>
+      </w:rPr>
+    </w:lvl>
+    <w:lvl w:ilvl="1" w:tplc="04090003" w:tentative="1">
+      <w:start w:val="1"/>
+      <w:numFmt w:val="bullet"/>
+      <w:lvlText w:val="o"/>
+      <w:lvlJc w:val="left"/>
+      <w:pPr>
+        <w:ind w:left="1440" w:hanging="360"/>
+      </w:pPr>
+      <w:rPr>
+        <w:rFonts w:ascii="Courier New" w:hAnsi="Courier New" w:cs="Courier New" w:hint="default"/>
+      </w:rPr>
+    </w:lvl>
+    <w:lvl w:ilvl="2" w:tplc="04090005" w:tentative="1">
+      <w:start w:val="1"/>
+      <w:numFmt w:val="bullet"/>
+      <w:lvlText w:val=""/>
+      <w:lvlJc w:val="left"/>
+      <w:pPr>
+        <w:ind w:left="2160" w:hanging="360"/>
+      </w:pPr>
+      <w:rPr>
+        <w:rFonts w:ascii="Wingdings" w:hAnsi="Wingdings" w:hint="default"/>
+      </w:rPr>
+    </w:lvl>
+    <w:lvl w:ilvl="3" w:tplc="04090001" w:tentative="1">
+      <w:start w:val="1"/>
+      <w:numFmt w:val="bullet"/>
+      <w:lvlText w:val=""/>
+      <w:lvlJc w:val="left"/>
+      <w:pPr>
+        <w:ind w:left="2880" w:hanging="360"/>
+      </w:pPr>
+      <w:rPr>
+        <w:rFonts w:ascii="Symbol" w:hAnsi="Symbol" w:hint="default"/>
+      </w:rPr>
+    </w:lvl>
+    <w:lvl w:ilvl="4" w:tplc="04090003" w:tentative="1">
+      <w:start w:val="1"/>
+      <w:numFmt w:val="bullet"/>
+      <w:lvlText w:val="o"/>
+      <w:lvlJc w:val="left"/>
+      <w:pPr>
+        <w:ind w:left="3600" w:hanging="360"/>
+      </w:pPr>
+      <w:rPr>
+        <w:rFonts w:ascii="Courier New" w:hAnsi="Courier New" w:cs="Courier New" w:hint="default"/>
+      </w:rPr>
+    </w:lvl>
+    <w:lvl w:ilvl="5" w:tplc="04090005" w:tentative="1">
+      <w:start w:val="1"/>
+      <w:numFmt w:val="bullet"/>
+      <w:lvlText w:val=""/>
+      <w:lvlJc w:val="left"/>
+      <w:pPr>
+        <w:ind w:left="4320" w:hanging="360"/>
+      </w:pPr>
+      <w:rPr>
+        <w:rFonts w:ascii="Wingdings" w:hAnsi="Wingdings" w:hint="default"/>
+      </w:rPr>
+    </w:lvl>
+    <w:lvl w:ilvl="6" w:tplc="04090001" w:tentative="1">
+      <w:start w:val="1"/>
+      <w:numFmt w:val="bullet"/>
+      <w:lvlText w:val=""/>
+      <w:lvlJc w:val="left"/>
+      <w:pPr>
+        <w:ind w:left="5040" w:hanging="360"/>
+      </w:pPr>
+      <w:rPr>
+        <w:rFonts w:ascii="Symbol" w:hAnsi="Symbol" w:hint="default"/>
+      </w:rPr>
+    </w:lvl>
+    <w:lvl w:ilvl="7" w:tplc="04090003" w:tentative="1">
+      <w:start w:val="1"/>
+      <w:numFmt w:val="bullet"/>
+      <w:lvlText w:val="o"/>
+      <w:lvlJc w:val="left"/>
+      <w:pPr>
+        <w:ind w:left="5760" w:hanging="360"/>
+      </w:pPr>
+      <w:rPr>
+        <w:rFonts w:ascii="Courier New" w:hAnsi="Courier New" w:cs="Courier New" w:hint="default"/>
+      </w:rPr>
+    </w:lvl>
+    <w:lvl w:ilvl="8" w:tplc="04090005" w:tentative="1">
+      <w:start w:val="1"/>
+      <w:numFmt w:val="bullet"/>
+      <w:lvlText w:val=""/>
+      <w:lvlJc w:val="left"/>
+      <w:pPr>
+        <w:ind w:left="6480" w:hanging="360"/>
+      </w:pPr>
+      <w:rPr>
+        <w:rFonts w:ascii="Wingdings" w:hAnsi="Wingdings" w:hint="default"/>
+      </w:rPr>
+    </w:lvl>
+  </w:abstractNum>
   <w:num w:numId="1">
     <w:abstractNumId w:val="9"/>
   </w:num>
@@ -1609,11 +1807,14 @@
   <w:num w:numId="10">
     <w:abstractNumId w:val="0"/>
   </w:num>
+  <w:num w:numId="11">
+    <w:abstractNumId w:val="10"/>
+  </w:num>
 </w:numbering>
 </file>
 
 <file path=word/styles.xml><?xml version="1.0" encoding="utf-8"?>
-<w:styles xmlns:mc="http://schemas.openxmlformats.org/markup-compatibility/2006" xmlns:r="http://schemas.openxmlformats.org/officeDocument/2006/relationships" xmlns:w="http://schemas.openxmlformats.org/wordprocessingml/2006/main" xmlns:w14="http://schemas.microsoft.com/office/word/2010/wordml" xmlns:w15="http://schemas.microsoft.com/office/word/2012/wordml" xmlns:w16cid="http://schemas.microsoft.com/office/word/2016/wordml/cid" xmlns:w16se="http://schemas.microsoft.com/office/word/2015/wordml/symex" mc:Ignorable="w14 w15 w16se w16cid">
+<w:styles xmlns:mc="http://schemas.openxmlformats.org/markup-compatibility/2006" xmlns:r="http://schemas.openxmlformats.org/officeDocument/2006/relationships" xmlns:w="http://schemas.openxmlformats.org/wordprocessingml/2006/main" xmlns:w14="http://schemas.microsoft.com/office/word/2010/wordml" xmlns:w15="http://schemas.microsoft.com/office/word/2012/wordml" xmlns:w16se="http://schemas.microsoft.com/office/word/2015/wordml/symex" mc:Ignorable="w14 w15 w16se">
   <w:docDefaults>
     <w:rPrDefault>
       <w:rPr>
@@ -1630,9 +1831,9 @@
       </w:pPr>
     </w:pPrDefault>
   </w:docDefaults>
-  <w:latentStyles w:defLockedState="0" w:defUIPriority="99" w:defSemiHidden="0" w:defUnhideWhenUsed="0" w:defQFormat="0" w:count="375">
+  <w:latentStyles w:defLockedState="0" w:defUIPriority="99" w:defSemiHidden="0" w:defUnhideWhenUsed="0" w:defQFormat="0" w:count="371">
     <w:lsdException w:name="Normal" w:uiPriority="0" w:qFormat="1"/>
-    <w:lsdException w:name="heading 1" w:uiPriority="0" w:qFormat="1"/>
+    <w:lsdException w:name="heading 1" w:uiPriority="9" w:qFormat="1"/>
     <w:lsdException w:name="heading 2" w:semiHidden="1" w:uiPriority="0" w:unhideWhenUsed="1" w:qFormat="1"/>
     <w:lsdException w:name="heading 3" w:semiHidden="1" w:uiPriority="9" w:unhideWhenUsed="1" w:qFormat="1"/>
     <w:lsdException w:name="heading 4" w:semiHidden="1" w:uiPriority="9" w:unhideWhenUsed="1" w:qFormat="1"/>
@@ -2002,10 +2203,6 @@
     <w:lsdException w:name="List Table 5 Dark Accent 6" w:uiPriority="50"/>
     <w:lsdException w:name="List Table 6 Colorful Accent 6" w:uiPriority="51"/>
     <w:lsdException w:name="List Table 7 Colorful Accent 6" w:uiPriority="52"/>
-    <w:lsdException w:name="Mention" w:semiHidden="1" w:unhideWhenUsed="1"/>
-    <w:lsdException w:name="Smart Hyperlink" w:semiHidden="1" w:unhideWhenUsed="1"/>
-    <w:lsdException w:name="Hashtag" w:semiHidden="1" w:unhideWhenUsed="1"/>
-    <w:lsdException w:name="Unresolved Mention" w:semiHidden="1" w:unhideWhenUsed="1"/>
   </w:latentStyles>
   <w:style w:type="paragraph" w:default="1" w:styleId="Normal">
     <w:name w:val="Normal"/>
@@ -10430,7 +10627,7 @@
       </w:tcPr>
     </w:tblStylePr>
   </w:style>
-  <w:style w:type="character" w:styleId="Hashtag">
+  <w:style w:type="character" w:customStyle="1" w:styleId="Hashtag">
     <w:name w:val="Hashtag"/>
     <w:basedOn w:val="DefaultParagraphFont"/>
     <w:uiPriority w:val="99"/>
@@ -23231,7 +23428,7 @@
       </w:tcPr>
     </w:tblStylePr>
   </w:style>
-  <w:style w:type="character" w:styleId="Mention">
+  <w:style w:type="character" w:customStyle="1" w:styleId="Mention">
     <w:name w:val="Mention"/>
     <w:basedOn w:val="DefaultParagraphFont"/>
     <w:uiPriority w:val="99"/>
@@ -23848,7 +24045,7 @@
     <w:semiHidden/>
     <w:rsid w:val="002A30BA"/>
   </w:style>
-  <w:style w:type="character" w:styleId="SmartHyperlink">
+  <w:style w:type="character" w:customStyle="1" w:styleId="SmartHyperlink">
     <w:name w:val="Smart Hyperlink"/>
     <w:basedOn w:val="DefaultParagraphFont"/>
     <w:uiPriority w:val="99"/>
@@ -27124,7 +27321,7 @@
       <w:szCs w:val="32"/>
     </w:rPr>
   </w:style>
-  <w:style w:type="character" w:styleId="UnresolvedMention">
+  <w:style w:type="character" w:customStyle="1" w:styleId="UnresolvedMention">
     <w:name w:val="Unresolved Mention"/>
     <w:basedOn w:val="DefaultParagraphFont"/>
     <w:uiPriority w:val="99"/>
@@ -27140,7 +27337,7 @@
 </file>
 
 <file path=word/glossary/document.xml><?xml version="1.0" encoding="utf-8"?>
-<w:glossaryDocument xmlns:wpc="http://schemas.microsoft.com/office/word/2010/wordprocessingCanvas" xmlns:cx="http://schemas.microsoft.com/office/drawing/2014/chartex" xmlns:cx1="http://schemas.microsoft.com/office/drawing/2015/9/8/chartex" xmlns:cx2="http://schemas.microsoft.com/office/drawing/2015/10/21/chartex" xmlns:cx3="http://schemas.microsoft.com/office/drawing/2016/5/9/chartex" xmlns:cx4="http://schemas.microsoft.com/office/drawing/2016/5/10/chartex" xmlns:cx5="http://schemas.microsoft.com/office/drawing/2016/5/11/chartex" xmlns:cx6="http://schemas.microsoft.com/office/drawing/2016/5/12/chartex" xmlns:cx7="http://schemas.microsoft.com/office/drawing/2016/5/13/chartex" xmlns:cx8="http://schemas.microsoft.com/office/drawing/2016/5/14/chartex" xmlns:mc="http://schemas.openxmlformats.org/markup-compatibility/2006" xmlns:aink="http://schemas.microsoft.com/office/drawing/2016/ink" xmlns:am3d="http://schemas.microsoft.com/office/drawing/2017/model3d" xmlns:o="urn:schemas-microsoft-com:office:office" xmlns:r="http://schemas.openxmlformats.org/officeDocument/2006/relationships" xmlns:m="http://schemas.openxmlformats.org/officeDocument/2006/math" xmlns:v="urn:schemas-microsoft-com:vml" xmlns:wp14="http://schemas.microsoft.com/office/word/2010/wordprocessingDrawing" xmlns:wp="http://schemas.openxmlformats.org/drawingml/2006/wordprocessingDrawing" xmlns:w10="urn:schemas-microsoft-com:office:word" xmlns:w="http://schemas.openxmlformats.org/wordprocessingml/2006/main" xmlns:w14="http://schemas.microsoft.com/office/word/2010/wordml" xmlns:w15="http://schemas.microsoft.com/office/word/2012/wordml" xmlns:w16cid="http://schemas.microsoft.com/office/word/2016/wordml/cid" xmlns:w16se="http://schemas.microsoft.com/office/word/2015/wordml/symex" xmlns:wpg="http://schemas.microsoft.com/office/word/2010/wordprocessingGroup" xmlns:wpi="http://schemas.microsoft.com/office/word/2010/wordprocessingInk" xmlns:wne="http://schemas.microsoft.com/office/word/2006/wordml" xmlns:wps="http://schemas.microsoft.com/office/word/2010/wordprocessingShape" mc:Ignorable="w14 w15 w16se w16cid wp14">
+<w:glossaryDocument xmlns:wpc="http://schemas.microsoft.com/office/word/2010/wordprocessingCanvas" xmlns:cx="http://schemas.microsoft.com/office/drawing/2014/chartex" xmlns:cx1="http://schemas.microsoft.com/office/drawing/2015/9/8/chartex" xmlns:mc="http://schemas.openxmlformats.org/markup-compatibility/2006" xmlns:o="urn:schemas-microsoft-com:office:office" xmlns:r="http://schemas.openxmlformats.org/officeDocument/2006/relationships" xmlns:m="http://schemas.openxmlformats.org/officeDocument/2006/math" xmlns:v="urn:schemas-microsoft-com:vml" xmlns:wp14="http://schemas.microsoft.com/office/word/2010/wordprocessingDrawing" xmlns:wp="http://schemas.openxmlformats.org/drawingml/2006/wordprocessingDrawing" xmlns:w10="urn:schemas-microsoft-com:office:word" xmlns:w="http://schemas.openxmlformats.org/wordprocessingml/2006/main" xmlns:w14="http://schemas.microsoft.com/office/word/2010/wordml" xmlns:w15="http://schemas.microsoft.com/office/word/2012/wordml" xmlns:w16se="http://schemas.microsoft.com/office/word/2015/wordml/symex" xmlns:wpg="http://schemas.microsoft.com/office/word/2010/wordprocessingGroup" xmlns:wpi="http://schemas.microsoft.com/office/word/2010/wordprocessingInk" xmlns:wne="http://schemas.microsoft.com/office/word/2006/wordml" xmlns:wps="http://schemas.microsoft.com/office/word/2010/wordprocessingShape" mc:Ignorable="w14 w15 w16se wp14">
   <w:docParts>
     <w:docPart>
       <w:docPartPr>
@@ -27231,32 +27428,6 @@
     </w:docPart>
     <w:docPart>
       <w:docPartPr>
-        <w:name w:val="F3D62F785F8D4381B6038968696F6051"/>
-        <w:category>
-          <w:name w:val="General"/>
-          <w:gallery w:val="placeholder"/>
-        </w:category>
-        <w:types>
-          <w:type w:val="bbPlcHdr"/>
-        </w:types>
-        <w:behaviors>
-          <w:behavior w:val="content"/>
-        </w:behaviors>
-        <w:guid w:val="{21114D51-E35C-4BC9-AD91-E0CC6A461823}"/>
-      </w:docPartPr>
-      <w:docPartBody>
-        <w:p>
-          <w:pPr>
-            <w:pStyle w:val="F3D62F785F8D4381B6038968696F6051"/>
-          </w:pPr>
-          <w:r>
-            <w:t>Thank you for your business!</w:t>
-          </w:r>
-        </w:p>
-      </w:docPartBody>
-    </w:docPart>
-    <w:docPart>
-      <w:docPartPr>
         <w:name w:val="8DD006FA35124AC7A8BBF37E5D94203E"/>
         <w:category>
           <w:name w:val="General"/>
@@ -27289,7 +27460,7 @@
 </file>
 
 <file path=word/glossary/fontTable.xml><?xml version="1.0" encoding="utf-8"?>
-<w:fonts xmlns:mc="http://schemas.openxmlformats.org/markup-compatibility/2006" xmlns:r="http://schemas.openxmlformats.org/officeDocument/2006/relationships" xmlns:w="http://schemas.openxmlformats.org/wordprocessingml/2006/main" xmlns:w14="http://schemas.microsoft.com/office/word/2010/wordml" xmlns:w15="http://schemas.microsoft.com/office/word/2012/wordml" xmlns:w16cid="http://schemas.microsoft.com/office/word/2016/wordml/cid" xmlns:w16se="http://schemas.microsoft.com/office/word/2015/wordml/symex" mc:Ignorable="w14 w15 w16se w16cid">
+<w:fonts xmlns:mc="http://schemas.openxmlformats.org/markup-compatibility/2006" xmlns:r="http://schemas.openxmlformats.org/officeDocument/2006/relationships" xmlns:w="http://schemas.openxmlformats.org/wordprocessingml/2006/main" xmlns:w14="http://schemas.microsoft.com/office/word/2010/wordml" xmlns:w15="http://schemas.microsoft.com/office/word/2012/wordml" xmlns:w16se="http://schemas.microsoft.com/office/word/2015/wordml/symex" mc:Ignorable="w14 w15 w16se">
   <w:font w:name="Symbol">
     <w:panose1 w:val="05050102010706020507"/>
     <w:charset w:val="02"/>
@@ -27303,6 +27474,20 @@
     <w:family w:val="roman"/>
     <w:pitch w:val="variable"/>
     <w:sig w:usb0="E0002EFF" w:usb1="C000785B" w:usb2="00000009" w:usb3="00000000" w:csb0="000001FF" w:csb1="00000000"/>
+  </w:font>
+  <w:font w:name="Courier New">
+    <w:panose1 w:val="02070309020205020404"/>
+    <w:charset w:val="00"/>
+    <w:family w:val="modern"/>
+    <w:pitch w:val="fixed"/>
+    <w:sig w:usb0="E0002EFF" w:usb1="C0007843" w:usb2="00000009" w:usb3="00000000" w:csb0="000001FF" w:csb1="00000000"/>
+  </w:font>
+  <w:font w:name="Wingdings">
+    <w:panose1 w:val="05000000000000000000"/>
+    <w:charset w:val="02"/>
+    <w:family w:val="auto"/>
+    <w:pitch w:val="variable"/>
+    <w:sig w:usb0="00000000" w:usb1="10000000" w:usb2="00000000" w:usb3="00000000" w:csb0="80000000" w:csb1="00000000"/>
   </w:font>
   <w:font w:name="Century Gothic">
     <w:panose1 w:val="020B0502020202020204"/>
@@ -27339,13 +27524,6 @@
     <w:pitch w:val="variable"/>
     <w:sig w:usb0="E0002AFF" w:usb1="C000247B" w:usb2="00000009" w:usb3="00000000" w:csb0="000001FF" w:csb1="00000000"/>
   </w:font>
-  <w:font w:name="Courier New">
-    <w:panose1 w:val="02070309020205020404"/>
-    <w:charset w:val="00"/>
-    <w:family w:val="modern"/>
-    <w:pitch w:val="fixed"/>
-    <w:sig w:usb0="E0002EFF" w:usb1="C0007843" w:usb2="00000009" w:usb3="00000000" w:csb0="000001FF" w:csb1="00000000"/>
-  </w:font>
   <w:font w:name="Arial">
     <w:panose1 w:val="020B0604020202020204"/>
     <w:charset w:val="00"/>
@@ -27364,7 +27542,7 @@
 </file>
 
 <file path=word/glossary/settings.xml><?xml version="1.0" encoding="utf-8"?>
-<w:settings xmlns:mc="http://schemas.openxmlformats.org/markup-compatibility/2006" xmlns:o="urn:schemas-microsoft-com:office:office" xmlns:r="http://schemas.openxmlformats.org/officeDocument/2006/relationships" xmlns:m="http://schemas.openxmlformats.org/officeDocument/2006/math" xmlns:v="urn:schemas-microsoft-com:vml" xmlns:w10="urn:schemas-microsoft-com:office:word" xmlns:w="http://schemas.openxmlformats.org/wordprocessingml/2006/main" xmlns:w14="http://schemas.microsoft.com/office/word/2010/wordml" xmlns:w15="http://schemas.microsoft.com/office/word/2012/wordml" xmlns:w16cid="http://schemas.microsoft.com/office/word/2016/wordml/cid" xmlns:w16se="http://schemas.microsoft.com/office/word/2015/wordml/symex" xmlns:sl="http://schemas.openxmlformats.org/schemaLibrary/2006/main" mc:Ignorable="w14 w15 w16se w16cid">
+<w:settings xmlns:mc="http://schemas.openxmlformats.org/markup-compatibility/2006" xmlns:o="urn:schemas-microsoft-com:office:office" xmlns:r="http://schemas.openxmlformats.org/officeDocument/2006/relationships" xmlns:m="http://schemas.openxmlformats.org/officeDocument/2006/math" xmlns:v="urn:schemas-microsoft-com:vml" xmlns:w10="urn:schemas-microsoft-com:office:word" xmlns:w="http://schemas.openxmlformats.org/wordprocessingml/2006/main" xmlns:w14="http://schemas.microsoft.com/office/word/2010/wordml" xmlns:w15="http://schemas.microsoft.com/office/word/2012/wordml" xmlns:w16se="http://schemas.microsoft.com/office/word/2015/wordml/symex" xmlns:sl="http://schemas.openxmlformats.org/schemaLibrary/2006/main" mc:Ignorable="w14 w15 w16se">
   <w:view w:val="normal"/>
   <w:defaultTabStop w:val="720"/>
   <w:characterSpacingControl w:val="doNotCompress"/>
@@ -27375,20 +27553,20 @@
     <w:compatSetting w:name="enableOpenTypeFeatures" w:uri="http://schemas.microsoft.com/office/word" w:val="1"/>
     <w:compatSetting w:name="doNotFlipMirrorIndents" w:uri="http://schemas.microsoft.com/office/word" w:val="1"/>
     <w:compatSetting w:name="differentiateMultirowTableHeaders" w:uri="http://schemas.microsoft.com/office/word" w:val="1"/>
-    <w:compatSetting w:name="useWord2013TrackBottomHyphenation" w:uri="http://schemas.microsoft.com/office/word" w:val="0"/>
   </w:compat>
   <w:rsids>
     <w:rsidRoot w:val="00040DCE"/>
     <w:rsid w:val="00040DCE"/>
+    <w:rsid w:val="000E2335"/>
+    <w:rsid w:val="00127C7A"/>
     <w:rsid w:val="001A3D26"/>
     <w:rsid w:val="00566747"/>
     <w:rsid w:val="005871A1"/>
+    <w:rsid w:val="005958D5"/>
     <w:rsid w:val="00633ED6"/>
     <w:rsid w:val="00692984"/>
     <w:rsid w:val="00B30018"/>
     <w:rsid w:val="00D04BAE"/>
-    <w:rsid w:val="00E94D6A"/>
-    <w:rsid w:val="00FC09B4"/>
   </w:rsids>
   <m:mathPr>
     <m:mathFont m:val="Cambria Math"/>
@@ -27412,7 +27590,7 @@
 </file>
 
 <file path=word/glossary/styles.xml><?xml version="1.0" encoding="utf-8"?>
-<w:styles xmlns:mc="http://schemas.openxmlformats.org/markup-compatibility/2006" xmlns:r="http://schemas.openxmlformats.org/officeDocument/2006/relationships" xmlns:w="http://schemas.openxmlformats.org/wordprocessingml/2006/main" xmlns:w14="http://schemas.microsoft.com/office/word/2010/wordml" xmlns:w15="http://schemas.microsoft.com/office/word/2012/wordml" xmlns:w16cid="http://schemas.microsoft.com/office/word/2016/wordml/cid" xmlns:w16se="http://schemas.microsoft.com/office/word/2015/wordml/symex" mc:Ignorable="w14 w15 w16se w16cid">
+<w:styles xmlns:mc="http://schemas.openxmlformats.org/markup-compatibility/2006" xmlns:r="http://schemas.openxmlformats.org/officeDocument/2006/relationships" xmlns:w="http://schemas.openxmlformats.org/wordprocessingml/2006/main" xmlns:w14="http://schemas.microsoft.com/office/word/2010/wordml" xmlns:w15="http://schemas.microsoft.com/office/word/2012/wordml" xmlns:w16se="http://schemas.microsoft.com/office/word/2015/wordml/symex" mc:Ignorable="w14 w15 w16se">
   <w:docDefaults>
     <w:rPrDefault>
       <w:rPr>
@@ -27428,7 +27606,7 @@
       </w:pPr>
     </w:pPrDefault>
   </w:docDefaults>
-  <w:latentStyles w:defLockedState="0" w:defUIPriority="99" w:defSemiHidden="0" w:defUnhideWhenUsed="0" w:defQFormat="0" w:count="375">
+  <w:latentStyles w:defLockedState="0" w:defUIPriority="99" w:defSemiHidden="0" w:defUnhideWhenUsed="0" w:defQFormat="0" w:count="371">
     <w:lsdException w:name="Normal" w:uiPriority="0" w:qFormat="1"/>
     <w:lsdException w:name="heading 1" w:uiPriority="9" w:qFormat="1"/>
     <w:lsdException w:name="heading 2" w:semiHidden="1" w:uiPriority="9" w:unhideWhenUsed="1" w:qFormat="1"/>
@@ -27800,10 +27978,6 @@
     <w:lsdException w:name="List Table 5 Dark Accent 6" w:uiPriority="50"/>
     <w:lsdException w:name="List Table 6 Colorful Accent 6" w:uiPriority="51"/>
     <w:lsdException w:name="List Table 7 Colorful Accent 6" w:uiPriority="52"/>
-    <w:lsdException w:name="Mention" w:semiHidden="1" w:unhideWhenUsed="1"/>
-    <w:lsdException w:name="Smart Hyperlink" w:semiHidden="1" w:unhideWhenUsed="1"/>
-    <w:lsdException w:name="Hashtag" w:semiHidden="1" w:unhideWhenUsed="1"/>
-    <w:lsdException w:name="Unresolved Mention" w:semiHidden="1" w:unhideWhenUsed="1"/>
   </w:latentStyles>
   <w:style w:type="paragraph" w:default="1" w:styleId="Normal">
     <w:name w:val="Normal"/>
@@ -27916,7 +28090,7 @@
       <w:bCs/>
       <w:caps/>
       <w:smallCaps w:val="0"/>
-      <w:color w:val="2F5496" w:themeColor="accent1" w:themeShade="BF"/>
+      <w:color w:val="2E74B5" w:themeColor="accent1" w:themeShade="BF"/>
     </w:rPr>
   </w:style>
   <w:style w:type="paragraph" w:customStyle="1" w:styleId="E1459CD238EF4492B3735D88760BFDC4">
@@ -27967,7 +28141,7 @@
     <w:rPr>
       <w:b/>
       <w:iCs/>
-      <w:color w:val="2F5496" w:themeColor="accent1" w:themeShade="BF"/>
+      <w:color w:val="2E74B5" w:themeColor="accent1" w:themeShade="BF"/>
     </w:rPr>
   </w:style>
   <w:style w:type="paragraph" w:customStyle="1" w:styleId="A708BDF52C814EF899079292FE468636">
@@ -28235,7 +28409,7 @@
 </file>
 
 <file path=word/glossary/webSettings.xml><?xml version="1.0" encoding="utf-8"?>
-<w:webSettings xmlns:mc="http://schemas.openxmlformats.org/markup-compatibility/2006" xmlns:r="http://schemas.openxmlformats.org/officeDocument/2006/relationships" xmlns:w="http://schemas.openxmlformats.org/wordprocessingml/2006/main" xmlns:w14="http://schemas.microsoft.com/office/word/2010/wordml" xmlns:w15="http://schemas.microsoft.com/office/word/2012/wordml" xmlns:w16cid="http://schemas.microsoft.com/office/word/2016/wordml/cid" xmlns:w16se="http://schemas.microsoft.com/office/word/2015/wordml/symex" mc:Ignorable="w14 w15 w16se w16cid">
+<w:webSettings xmlns:mc="http://schemas.openxmlformats.org/markup-compatibility/2006" xmlns:r="http://schemas.openxmlformats.org/officeDocument/2006/relationships" xmlns:w="http://schemas.openxmlformats.org/wordprocessingml/2006/main" xmlns:w14="http://schemas.microsoft.com/office/word/2010/wordml" xmlns:w15="http://schemas.microsoft.com/office/word/2012/wordml" xmlns:w16se="http://schemas.microsoft.com/office/word/2015/wordml/symex" mc:Ignorable="w14 w15 w16se">
   <w:optimizeForBrowser/>
   <w:allowPNG/>
 </w:webSettings>

</xml_diff>